<commit_message>
Ingresan datos de unidocentes
</commit_message>
<xml_diff>
--- a/asset/Pendientes.docx
+++ b/asset/Pendientes.docx
@@ -46,15 +46,1204 @@
         <w:spacing w:after="0"/>
       </w:pPr>
       <w:r>
-        <w:t>********************************************************************************</w:t>
-      </w:r>
-    </w:p>
-    <w:p>
-      <w:pPr>
-        <w:spacing w:after="0"/>
-      </w:pPr>
+        <w:t>*******************************************************************************</w:t>
+      </w:r>
+    </w:p>
+    <w:p>
+      <w:pPr>
+        <w:spacing w:after="0"/>
+      </w:pPr>
+      <w:r>
+        <w:t>UNIDOCENTE – Solo queda con Asignatura</w:t>
+      </w:r>
+    </w:p>
+    <w:p>
+      <w:pPr>
+        <w:spacing w:after="0"/>
+      </w:pPr>
+    </w:p>
+    <w:p>
+      <w:pPr>
+        <w:spacing w:after="0"/>
+        <w:rPr>
+          <w:u w:val="single"/>
+        </w:rPr>
+      </w:pPr>
+      <w:r>
+        <w:t>Debe mostrar lo siguiente:</w:t>
+      </w:r>
       <w:bookmarkStart w:id="0" w:name="_GoBack"/>
       <w:bookmarkEnd w:id="0"/>
+    </w:p>
+    <w:tbl>
+      <w:tblPr>
+        <w:tblStyle w:val="Tablaconcuadrcula"/>
+        <w:tblW w:w="0" w:type="auto"/>
+        <w:tblInd w:w="562" w:type="dxa"/>
+        <w:tblLook w:val="04A0" w:firstRow="1" w:lastRow="0" w:firstColumn="1" w:lastColumn="0" w:noHBand="0" w:noVBand="1"/>
+      </w:tblPr>
+      <w:tblGrid>
+        <w:gridCol w:w="1203"/>
+        <w:gridCol w:w="1207"/>
+        <w:gridCol w:w="1333"/>
+        <w:gridCol w:w="1644"/>
+        <w:gridCol w:w="1131"/>
+        <w:gridCol w:w="1175"/>
+      </w:tblGrid>
+      <w:tr>
+        <w:tc>
+          <w:tcPr>
+            <w:tcW w:w="1203" w:type="dxa"/>
+          </w:tcPr>
+          <w:p>
+            <w:pPr>
+              <w:rPr>
+                <w:sz w:val="18"/>
+              </w:rPr>
+            </w:pPr>
+          </w:p>
+        </w:tc>
+        <w:tc>
+          <w:tcPr>
+            <w:tcW w:w="1207" w:type="dxa"/>
+          </w:tcPr>
+          <w:p>
+            <w:pPr>
+              <w:rPr>
+                <w:sz w:val="18"/>
+              </w:rPr>
+            </w:pPr>
+            <w:r>
+              <w:rPr>
+                <w:sz w:val="18"/>
+              </w:rPr>
+              <w:t>Lineamiento</w:t>
+            </w:r>
+          </w:p>
+        </w:tc>
+        <w:tc>
+          <w:tcPr>
+            <w:tcW w:w="1333" w:type="dxa"/>
+          </w:tcPr>
+          <w:p>
+            <w:pPr>
+              <w:rPr>
+                <w:sz w:val="18"/>
+              </w:rPr>
+            </w:pPr>
+            <w:r>
+              <w:rPr>
+                <w:sz w:val="18"/>
+              </w:rPr>
+              <w:t>Correlacionado</w:t>
+            </w:r>
+          </w:p>
+        </w:tc>
+        <w:tc>
+          <w:tcPr>
+            <w:tcW w:w="1644" w:type="dxa"/>
+          </w:tcPr>
+          <w:p>
+            <w:pPr>
+              <w:rPr>
+                <w:sz w:val="18"/>
+              </w:rPr>
+            </w:pPr>
+            <w:r>
+              <w:rPr>
+                <w:sz w:val="18"/>
+              </w:rPr>
+              <w:t>No-correlacionado</w:t>
+            </w:r>
+          </w:p>
+        </w:tc>
+        <w:tc>
+          <w:tcPr>
+            <w:tcW w:w="1131" w:type="dxa"/>
+          </w:tcPr>
+          <w:p>
+            <w:pPr>
+              <w:rPr>
+                <w:sz w:val="18"/>
+              </w:rPr>
+            </w:pPr>
+            <w:r>
+              <w:rPr>
+                <w:sz w:val="18"/>
+              </w:rPr>
+              <w:t>Alcance</w:t>
+            </w:r>
+          </w:p>
+        </w:tc>
+        <w:tc>
+          <w:tcPr>
+            <w:tcW w:w="1175" w:type="dxa"/>
+          </w:tcPr>
+          <w:p>
+            <w:pPr>
+              <w:rPr>
+                <w:sz w:val="18"/>
+              </w:rPr>
+            </w:pPr>
+            <w:r>
+              <w:rPr>
+                <w:sz w:val="18"/>
+              </w:rPr>
+              <w:t>Circulo</w:t>
+            </w:r>
+          </w:p>
+        </w:tc>
+      </w:tr>
+      <w:tr>
+        <w:tc>
+          <w:tcPr>
+            <w:tcW w:w="1203" w:type="dxa"/>
+          </w:tcPr>
+          <w:p>
+            <w:pPr>
+              <w:rPr>
+                <w:sz w:val="18"/>
+              </w:rPr>
+            </w:pPr>
+            <w:r>
+              <w:rPr>
+                <w:sz w:val="18"/>
+              </w:rPr>
+              <w:t xml:space="preserve">Artes </w:t>
+            </w:r>
+            <w:proofErr w:type="spellStart"/>
+            <w:r>
+              <w:rPr>
+                <w:sz w:val="18"/>
+              </w:rPr>
+              <w:t>Indus</w:t>
+            </w:r>
+            <w:proofErr w:type="spellEnd"/>
+          </w:p>
+        </w:tc>
+        <w:tc>
+          <w:tcPr>
+            <w:tcW w:w="1207" w:type="dxa"/>
+          </w:tcPr>
+          <w:p>
+            <w:pPr>
+              <w:jc w:val="center"/>
+              <w:rPr>
+                <w:sz w:val="18"/>
+              </w:rPr>
+            </w:pPr>
+            <w:r>
+              <w:rPr>
+                <w:sz w:val="18"/>
+              </w:rPr>
+              <w:t>x</w:t>
+            </w:r>
+          </w:p>
+        </w:tc>
+        <w:tc>
+          <w:tcPr>
+            <w:tcW w:w="1333" w:type="dxa"/>
+          </w:tcPr>
+          <w:p>
+            <w:pPr>
+              <w:jc w:val="center"/>
+              <w:rPr>
+                <w:sz w:val="18"/>
+              </w:rPr>
+            </w:pPr>
+            <w:r>
+              <w:rPr>
+                <w:sz w:val="18"/>
+              </w:rPr>
+              <w:t>x</w:t>
+            </w:r>
+          </w:p>
+        </w:tc>
+        <w:tc>
+          <w:tcPr>
+            <w:tcW w:w="1644" w:type="dxa"/>
+            <w:shd w:val="clear" w:color="auto" w:fill="000000" w:themeFill="text1"/>
+          </w:tcPr>
+          <w:p>
+            <w:pPr>
+              <w:jc w:val="center"/>
+              <w:rPr>
+                <w:sz w:val="18"/>
+              </w:rPr>
+            </w:pPr>
+          </w:p>
+        </w:tc>
+        <w:tc>
+          <w:tcPr>
+            <w:tcW w:w="1131" w:type="dxa"/>
+            <w:shd w:val="clear" w:color="auto" w:fill="000000" w:themeFill="text1"/>
+          </w:tcPr>
+          <w:p>
+            <w:pPr>
+              <w:jc w:val="center"/>
+              <w:rPr>
+                <w:sz w:val="18"/>
+              </w:rPr>
+            </w:pPr>
+          </w:p>
+        </w:tc>
+        <w:tc>
+          <w:tcPr>
+            <w:tcW w:w="1175" w:type="dxa"/>
+          </w:tcPr>
+          <w:p>
+            <w:pPr>
+              <w:jc w:val="center"/>
+              <w:rPr>
+                <w:sz w:val="18"/>
+              </w:rPr>
+            </w:pPr>
+            <w:r>
+              <w:rPr>
+                <w:sz w:val="18"/>
+              </w:rPr>
+              <w:t>x</w:t>
+            </w:r>
+          </w:p>
+        </w:tc>
+      </w:tr>
+      <w:tr>
+        <w:tc>
+          <w:tcPr>
+            <w:tcW w:w="1203" w:type="dxa"/>
+          </w:tcPr>
+          <w:p>
+            <w:pPr>
+              <w:rPr>
+                <w:sz w:val="18"/>
+              </w:rPr>
+            </w:pPr>
+            <w:r>
+              <w:rPr>
+                <w:sz w:val="18"/>
+              </w:rPr>
+              <w:t xml:space="preserve">Artes </w:t>
+            </w:r>
+            <w:proofErr w:type="spellStart"/>
+            <w:r>
+              <w:rPr>
+                <w:sz w:val="18"/>
+              </w:rPr>
+              <w:t>Plas</w:t>
+            </w:r>
+            <w:proofErr w:type="spellEnd"/>
+          </w:p>
+        </w:tc>
+        <w:tc>
+          <w:tcPr>
+            <w:tcW w:w="1207" w:type="dxa"/>
+          </w:tcPr>
+          <w:p>
+            <w:pPr>
+              <w:jc w:val="center"/>
+              <w:rPr>
+                <w:sz w:val="18"/>
+              </w:rPr>
+            </w:pPr>
+            <w:r>
+              <w:rPr>
+                <w:sz w:val="18"/>
+              </w:rPr>
+              <w:t>x</w:t>
+            </w:r>
+          </w:p>
+        </w:tc>
+        <w:tc>
+          <w:tcPr>
+            <w:tcW w:w="1333" w:type="dxa"/>
+          </w:tcPr>
+          <w:p>
+            <w:pPr>
+              <w:jc w:val="center"/>
+              <w:rPr>
+                <w:sz w:val="18"/>
+              </w:rPr>
+            </w:pPr>
+            <w:r>
+              <w:rPr>
+                <w:sz w:val="18"/>
+              </w:rPr>
+              <w:t>x</w:t>
+            </w:r>
+          </w:p>
+        </w:tc>
+        <w:tc>
+          <w:tcPr>
+            <w:tcW w:w="1644" w:type="dxa"/>
+            <w:shd w:val="clear" w:color="auto" w:fill="000000" w:themeFill="text1"/>
+          </w:tcPr>
+          <w:p>
+            <w:pPr>
+              <w:jc w:val="center"/>
+              <w:rPr>
+                <w:sz w:val="18"/>
+              </w:rPr>
+            </w:pPr>
+          </w:p>
+        </w:tc>
+        <w:tc>
+          <w:tcPr>
+            <w:tcW w:w="1131" w:type="dxa"/>
+          </w:tcPr>
+          <w:p>
+            <w:pPr>
+              <w:jc w:val="center"/>
+              <w:rPr>
+                <w:sz w:val="18"/>
+              </w:rPr>
+            </w:pPr>
+            <w:r>
+              <w:rPr>
+                <w:sz w:val="18"/>
+              </w:rPr>
+              <w:t>x</w:t>
+            </w:r>
+          </w:p>
+        </w:tc>
+        <w:tc>
+          <w:tcPr>
+            <w:tcW w:w="1175" w:type="dxa"/>
+          </w:tcPr>
+          <w:p>
+            <w:pPr>
+              <w:jc w:val="center"/>
+              <w:rPr>
+                <w:sz w:val="18"/>
+              </w:rPr>
+            </w:pPr>
+            <w:r>
+              <w:rPr>
+                <w:sz w:val="18"/>
+              </w:rPr>
+              <w:t>x</w:t>
+            </w:r>
+          </w:p>
+        </w:tc>
+      </w:tr>
+      <w:tr>
+        <w:tc>
+          <w:tcPr>
+            <w:tcW w:w="1203" w:type="dxa"/>
+          </w:tcPr>
+          <w:p>
+            <w:pPr>
+              <w:rPr>
+                <w:sz w:val="18"/>
+              </w:rPr>
+            </w:pPr>
+            <w:r>
+              <w:rPr>
+                <w:sz w:val="18"/>
+              </w:rPr>
+              <w:t>Ciencias</w:t>
+            </w:r>
+          </w:p>
+        </w:tc>
+        <w:tc>
+          <w:tcPr>
+            <w:tcW w:w="1207" w:type="dxa"/>
+          </w:tcPr>
+          <w:p>
+            <w:pPr>
+              <w:jc w:val="center"/>
+              <w:rPr>
+                <w:sz w:val="18"/>
+              </w:rPr>
+            </w:pPr>
+            <w:r>
+              <w:rPr>
+                <w:sz w:val="18"/>
+              </w:rPr>
+              <w:t>x</w:t>
+            </w:r>
+          </w:p>
+        </w:tc>
+        <w:tc>
+          <w:tcPr>
+            <w:tcW w:w="1333" w:type="dxa"/>
+          </w:tcPr>
+          <w:p>
+            <w:pPr>
+              <w:jc w:val="center"/>
+              <w:rPr>
+                <w:sz w:val="18"/>
+              </w:rPr>
+            </w:pPr>
+            <w:r>
+              <w:rPr>
+                <w:sz w:val="18"/>
+              </w:rPr>
+              <w:t>x</w:t>
+            </w:r>
+          </w:p>
+        </w:tc>
+        <w:tc>
+          <w:tcPr>
+            <w:tcW w:w="1644" w:type="dxa"/>
+          </w:tcPr>
+          <w:p>
+            <w:pPr>
+              <w:jc w:val="center"/>
+              <w:rPr>
+                <w:sz w:val="18"/>
+              </w:rPr>
+            </w:pPr>
+            <w:r>
+              <w:rPr>
+                <w:sz w:val="18"/>
+              </w:rPr>
+              <w:t>x</w:t>
+            </w:r>
+          </w:p>
+        </w:tc>
+        <w:tc>
+          <w:tcPr>
+            <w:tcW w:w="1131" w:type="dxa"/>
+          </w:tcPr>
+          <w:p>
+            <w:pPr>
+              <w:jc w:val="center"/>
+              <w:rPr>
+                <w:sz w:val="18"/>
+              </w:rPr>
+            </w:pPr>
+            <w:r>
+              <w:rPr>
+                <w:sz w:val="18"/>
+              </w:rPr>
+              <w:t>x</w:t>
+            </w:r>
+          </w:p>
+        </w:tc>
+        <w:tc>
+          <w:tcPr>
+            <w:tcW w:w="1175" w:type="dxa"/>
+          </w:tcPr>
+          <w:p>
+            <w:pPr>
+              <w:jc w:val="center"/>
+              <w:rPr>
+                <w:sz w:val="18"/>
+              </w:rPr>
+            </w:pPr>
+            <w:r>
+              <w:rPr>
+                <w:sz w:val="18"/>
+              </w:rPr>
+              <w:t>x</w:t>
+            </w:r>
+          </w:p>
+        </w:tc>
+      </w:tr>
+      <w:tr>
+        <w:tc>
+          <w:tcPr>
+            <w:tcW w:w="1203" w:type="dxa"/>
+          </w:tcPr>
+          <w:p>
+            <w:pPr>
+              <w:rPr>
+                <w:sz w:val="18"/>
+              </w:rPr>
+            </w:pPr>
+            <w:proofErr w:type="spellStart"/>
+            <w:r>
+              <w:rPr>
+                <w:sz w:val="18"/>
+              </w:rPr>
+              <w:t>Educ</w:t>
+            </w:r>
+            <w:proofErr w:type="spellEnd"/>
+            <w:r>
+              <w:rPr>
+                <w:sz w:val="18"/>
+              </w:rPr>
+              <w:t xml:space="preserve"> </w:t>
+            </w:r>
+            <w:proofErr w:type="spellStart"/>
+            <w:r>
+              <w:rPr>
+                <w:sz w:val="18"/>
+              </w:rPr>
+              <w:t>Fisica</w:t>
+            </w:r>
+            <w:proofErr w:type="spellEnd"/>
+          </w:p>
+        </w:tc>
+        <w:tc>
+          <w:tcPr>
+            <w:tcW w:w="1207" w:type="dxa"/>
+          </w:tcPr>
+          <w:p>
+            <w:pPr>
+              <w:jc w:val="center"/>
+              <w:rPr>
+                <w:sz w:val="18"/>
+              </w:rPr>
+            </w:pPr>
+            <w:r>
+              <w:rPr>
+                <w:sz w:val="18"/>
+              </w:rPr>
+              <w:t>x</w:t>
+            </w:r>
+          </w:p>
+        </w:tc>
+        <w:tc>
+          <w:tcPr>
+            <w:tcW w:w="1333" w:type="dxa"/>
+          </w:tcPr>
+          <w:p>
+            <w:pPr>
+              <w:jc w:val="center"/>
+              <w:rPr>
+                <w:sz w:val="18"/>
+              </w:rPr>
+            </w:pPr>
+            <w:r>
+              <w:rPr>
+                <w:sz w:val="18"/>
+              </w:rPr>
+              <w:t>x</w:t>
+            </w:r>
+          </w:p>
+        </w:tc>
+        <w:tc>
+          <w:tcPr>
+            <w:tcW w:w="1644" w:type="dxa"/>
+          </w:tcPr>
+          <w:p>
+            <w:pPr>
+              <w:jc w:val="center"/>
+              <w:rPr>
+                <w:sz w:val="18"/>
+              </w:rPr>
+            </w:pPr>
+            <w:r>
+              <w:rPr>
+                <w:sz w:val="18"/>
+              </w:rPr>
+              <w:t>x</w:t>
+            </w:r>
+          </w:p>
+        </w:tc>
+        <w:tc>
+          <w:tcPr>
+            <w:tcW w:w="1131" w:type="dxa"/>
+          </w:tcPr>
+          <w:p>
+            <w:pPr>
+              <w:jc w:val="center"/>
+              <w:rPr>
+                <w:sz w:val="18"/>
+              </w:rPr>
+            </w:pPr>
+            <w:r>
+              <w:rPr>
+                <w:sz w:val="18"/>
+              </w:rPr>
+              <w:t>x</w:t>
+            </w:r>
+          </w:p>
+        </w:tc>
+        <w:tc>
+          <w:tcPr>
+            <w:tcW w:w="1175" w:type="dxa"/>
+          </w:tcPr>
+          <w:p>
+            <w:pPr>
+              <w:jc w:val="center"/>
+              <w:rPr>
+                <w:sz w:val="18"/>
+              </w:rPr>
+            </w:pPr>
+            <w:r>
+              <w:rPr>
+                <w:sz w:val="18"/>
+              </w:rPr>
+              <w:t>x</w:t>
+            </w:r>
+          </w:p>
+        </w:tc>
+      </w:tr>
+      <w:tr>
+        <w:tc>
+          <w:tcPr>
+            <w:tcW w:w="1203" w:type="dxa"/>
+          </w:tcPr>
+          <w:p>
+            <w:pPr>
+              <w:rPr>
+                <w:sz w:val="18"/>
+              </w:rPr>
+            </w:pPr>
+            <w:proofErr w:type="spellStart"/>
+            <w:r>
+              <w:rPr>
+                <w:sz w:val="18"/>
+              </w:rPr>
+              <w:t>Educ</w:t>
+            </w:r>
+            <w:proofErr w:type="spellEnd"/>
+            <w:r>
+              <w:rPr>
+                <w:sz w:val="18"/>
+              </w:rPr>
+              <w:t xml:space="preserve"> Hogar</w:t>
+            </w:r>
+          </w:p>
+        </w:tc>
+        <w:tc>
+          <w:tcPr>
+            <w:tcW w:w="1207" w:type="dxa"/>
+          </w:tcPr>
+          <w:p>
+            <w:pPr>
+              <w:jc w:val="center"/>
+              <w:rPr>
+                <w:sz w:val="18"/>
+              </w:rPr>
+            </w:pPr>
+            <w:r>
+              <w:rPr>
+                <w:sz w:val="18"/>
+              </w:rPr>
+              <w:t>x</w:t>
+            </w:r>
+          </w:p>
+        </w:tc>
+        <w:tc>
+          <w:tcPr>
+            <w:tcW w:w="1333" w:type="dxa"/>
+          </w:tcPr>
+          <w:p>
+            <w:pPr>
+              <w:jc w:val="center"/>
+              <w:rPr>
+                <w:sz w:val="18"/>
+              </w:rPr>
+            </w:pPr>
+            <w:r>
+              <w:rPr>
+                <w:sz w:val="18"/>
+              </w:rPr>
+              <w:t>x</w:t>
+            </w:r>
+          </w:p>
+        </w:tc>
+        <w:tc>
+          <w:tcPr>
+            <w:tcW w:w="1644" w:type="dxa"/>
+            <w:shd w:val="clear" w:color="auto" w:fill="000000" w:themeFill="text1"/>
+          </w:tcPr>
+          <w:p>
+            <w:pPr>
+              <w:jc w:val="center"/>
+              <w:rPr>
+                <w:sz w:val="18"/>
+              </w:rPr>
+            </w:pPr>
+          </w:p>
+        </w:tc>
+        <w:tc>
+          <w:tcPr>
+            <w:tcW w:w="1131" w:type="dxa"/>
+          </w:tcPr>
+          <w:p>
+            <w:pPr>
+              <w:jc w:val="center"/>
+              <w:rPr>
+                <w:sz w:val="18"/>
+              </w:rPr>
+            </w:pPr>
+            <w:r>
+              <w:rPr>
+                <w:sz w:val="18"/>
+              </w:rPr>
+              <w:t>x</w:t>
+            </w:r>
+          </w:p>
+        </w:tc>
+        <w:tc>
+          <w:tcPr>
+            <w:tcW w:w="1175" w:type="dxa"/>
+          </w:tcPr>
+          <w:p>
+            <w:pPr>
+              <w:jc w:val="center"/>
+              <w:rPr>
+                <w:sz w:val="18"/>
+              </w:rPr>
+            </w:pPr>
+            <w:r>
+              <w:rPr>
+                <w:sz w:val="18"/>
+              </w:rPr>
+              <w:t>x</w:t>
+            </w:r>
+          </w:p>
+        </w:tc>
+      </w:tr>
+      <w:tr>
+        <w:tc>
+          <w:tcPr>
+            <w:tcW w:w="1203" w:type="dxa"/>
+          </w:tcPr>
+          <w:p>
+            <w:pPr>
+              <w:rPr>
+                <w:sz w:val="18"/>
+              </w:rPr>
+            </w:pPr>
+            <w:r>
+              <w:rPr>
+                <w:sz w:val="18"/>
+              </w:rPr>
+              <w:t>Español</w:t>
+            </w:r>
+          </w:p>
+        </w:tc>
+        <w:tc>
+          <w:tcPr>
+            <w:tcW w:w="1207" w:type="dxa"/>
+          </w:tcPr>
+          <w:p>
+            <w:pPr>
+              <w:jc w:val="center"/>
+              <w:rPr>
+                <w:sz w:val="18"/>
+              </w:rPr>
+            </w:pPr>
+            <w:r>
+              <w:rPr>
+                <w:sz w:val="18"/>
+              </w:rPr>
+              <w:t>x</w:t>
+            </w:r>
+          </w:p>
+        </w:tc>
+        <w:tc>
+          <w:tcPr>
+            <w:tcW w:w="1333" w:type="dxa"/>
+          </w:tcPr>
+          <w:p>
+            <w:pPr>
+              <w:jc w:val="center"/>
+              <w:rPr>
+                <w:sz w:val="18"/>
+              </w:rPr>
+            </w:pPr>
+            <w:r>
+              <w:rPr>
+                <w:sz w:val="18"/>
+              </w:rPr>
+              <w:t>x</w:t>
+            </w:r>
+          </w:p>
+        </w:tc>
+        <w:tc>
+          <w:tcPr>
+            <w:tcW w:w="1644" w:type="dxa"/>
+          </w:tcPr>
+          <w:p>
+            <w:pPr>
+              <w:jc w:val="center"/>
+              <w:rPr>
+                <w:sz w:val="18"/>
+              </w:rPr>
+            </w:pPr>
+            <w:r>
+              <w:rPr>
+                <w:sz w:val="18"/>
+              </w:rPr>
+              <w:t>x</w:t>
+            </w:r>
+          </w:p>
+        </w:tc>
+        <w:tc>
+          <w:tcPr>
+            <w:tcW w:w="1131" w:type="dxa"/>
+          </w:tcPr>
+          <w:p>
+            <w:pPr>
+              <w:jc w:val="center"/>
+              <w:rPr>
+                <w:sz w:val="18"/>
+              </w:rPr>
+            </w:pPr>
+            <w:r>
+              <w:rPr>
+                <w:sz w:val="18"/>
+              </w:rPr>
+              <w:t>x</w:t>
+            </w:r>
+          </w:p>
+        </w:tc>
+        <w:tc>
+          <w:tcPr>
+            <w:tcW w:w="1175" w:type="dxa"/>
+          </w:tcPr>
+          <w:p>
+            <w:pPr>
+              <w:jc w:val="center"/>
+              <w:rPr>
+                <w:sz w:val="18"/>
+              </w:rPr>
+            </w:pPr>
+            <w:r>
+              <w:rPr>
+                <w:sz w:val="18"/>
+              </w:rPr>
+              <w:t>x</w:t>
+            </w:r>
+          </w:p>
+        </w:tc>
+      </w:tr>
+      <w:tr>
+        <w:tc>
+          <w:tcPr>
+            <w:tcW w:w="1203" w:type="dxa"/>
+          </w:tcPr>
+          <w:p>
+            <w:pPr>
+              <w:rPr>
+                <w:sz w:val="18"/>
+              </w:rPr>
+            </w:pPr>
+            <w:r>
+              <w:rPr>
+                <w:sz w:val="18"/>
+              </w:rPr>
+              <w:t>Estudios S</w:t>
+            </w:r>
+          </w:p>
+        </w:tc>
+        <w:tc>
+          <w:tcPr>
+            <w:tcW w:w="1207" w:type="dxa"/>
+          </w:tcPr>
+          <w:p>
+            <w:pPr>
+              <w:jc w:val="center"/>
+              <w:rPr>
+                <w:sz w:val="18"/>
+              </w:rPr>
+            </w:pPr>
+            <w:r>
+              <w:rPr>
+                <w:sz w:val="18"/>
+              </w:rPr>
+              <w:t>x</w:t>
+            </w:r>
+          </w:p>
+        </w:tc>
+        <w:tc>
+          <w:tcPr>
+            <w:tcW w:w="1333" w:type="dxa"/>
+          </w:tcPr>
+          <w:p>
+            <w:pPr>
+              <w:jc w:val="center"/>
+              <w:rPr>
+                <w:sz w:val="18"/>
+              </w:rPr>
+            </w:pPr>
+            <w:r>
+              <w:rPr>
+                <w:sz w:val="18"/>
+              </w:rPr>
+              <w:t>x</w:t>
+            </w:r>
+          </w:p>
+        </w:tc>
+        <w:tc>
+          <w:tcPr>
+            <w:tcW w:w="1644" w:type="dxa"/>
+          </w:tcPr>
+          <w:p>
+            <w:pPr>
+              <w:jc w:val="center"/>
+              <w:rPr>
+                <w:sz w:val="18"/>
+              </w:rPr>
+            </w:pPr>
+            <w:r>
+              <w:rPr>
+                <w:sz w:val="18"/>
+              </w:rPr>
+              <w:t>x</w:t>
+            </w:r>
+          </w:p>
+        </w:tc>
+        <w:tc>
+          <w:tcPr>
+            <w:tcW w:w="1131" w:type="dxa"/>
+          </w:tcPr>
+          <w:p>
+            <w:pPr>
+              <w:jc w:val="center"/>
+              <w:rPr>
+                <w:sz w:val="18"/>
+              </w:rPr>
+            </w:pPr>
+            <w:r>
+              <w:rPr>
+                <w:sz w:val="18"/>
+              </w:rPr>
+              <w:t>x</w:t>
+            </w:r>
+          </w:p>
+        </w:tc>
+        <w:tc>
+          <w:tcPr>
+            <w:tcW w:w="1175" w:type="dxa"/>
+          </w:tcPr>
+          <w:p>
+            <w:pPr>
+              <w:jc w:val="center"/>
+              <w:rPr>
+                <w:sz w:val="18"/>
+              </w:rPr>
+            </w:pPr>
+            <w:r>
+              <w:rPr>
+                <w:sz w:val="18"/>
+              </w:rPr>
+              <w:t>x</w:t>
+            </w:r>
+          </w:p>
+        </w:tc>
+      </w:tr>
+      <w:tr>
+        <w:tc>
+          <w:tcPr>
+            <w:tcW w:w="1203" w:type="dxa"/>
+          </w:tcPr>
+          <w:p>
+            <w:pPr>
+              <w:rPr>
+                <w:sz w:val="18"/>
+              </w:rPr>
+            </w:pPr>
+            <w:r>
+              <w:rPr>
+                <w:sz w:val="18"/>
+              </w:rPr>
+              <w:t>Ingles</w:t>
+            </w:r>
+          </w:p>
+        </w:tc>
+        <w:tc>
+          <w:tcPr>
+            <w:tcW w:w="1207" w:type="dxa"/>
+          </w:tcPr>
+          <w:p>
+            <w:pPr>
+              <w:jc w:val="center"/>
+              <w:rPr>
+                <w:sz w:val="18"/>
+              </w:rPr>
+            </w:pPr>
+            <w:r>
+              <w:rPr>
+                <w:sz w:val="18"/>
+              </w:rPr>
+              <w:t>x</w:t>
+            </w:r>
+          </w:p>
+        </w:tc>
+        <w:tc>
+          <w:tcPr>
+            <w:tcW w:w="1333" w:type="dxa"/>
+          </w:tcPr>
+          <w:p>
+            <w:pPr>
+              <w:jc w:val="center"/>
+              <w:rPr>
+                <w:sz w:val="18"/>
+              </w:rPr>
+            </w:pPr>
+            <w:r>
+              <w:rPr>
+                <w:sz w:val="18"/>
+              </w:rPr>
+              <w:t>x</w:t>
+            </w:r>
+          </w:p>
+        </w:tc>
+        <w:tc>
+          <w:tcPr>
+            <w:tcW w:w="1644" w:type="dxa"/>
+            <w:shd w:val="clear" w:color="auto" w:fill="000000" w:themeFill="text1"/>
+          </w:tcPr>
+          <w:p>
+            <w:pPr>
+              <w:jc w:val="center"/>
+              <w:rPr>
+                <w:sz w:val="18"/>
+              </w:rPr>
+            </w:pPr>
+          </w:p>
+        </w:tc>
+        <w:tc>
+          <w:tcPr>
+            <w:tcW w:w="1131" w:type="dxa"/>
+          </w:tcPr>
+          <w:p>
+            <w:pPr>
+              <w:jc w:val="center"/>
+              <w:rPr>
+                <w:sz w:val="18"/>
+              </w:rPr>
+            </w:pPr>
+            <w:r>
+              <w:rPr>
+                <w:sz w:val="18"/>
+              </w:rPr>
+              <w:t>x</w:t>
+            </w:r>
+          </w:p>
+        </w:tc>
+        <w:tc>
+          <w:tcPr>
+            <w:tcW w:w="1175" w:type="dxa"/>
+          </w:tcPr>
+          <w:p>
+            <w:pPr>
+              <w:jc w:val="center"/>
+              <w:rPr>
+                <w:sz w:val="18"/>
+              </w:rPr>
+            </w:pPr>
+            <w:r>
+              <w:rPr>
+                <w:sz w:val="18"/>
+              </w:rPr>
+              <w:t>x</w:t>
+            </w:r>
+          </w:p>
+        </w:tc>
+      </w:tr>
+      <w:tr>
+        <w:tc>
+          <w:tcPr>
+            <w:tcW w:w="1203" w:type="dxa"/>
+          </w:tcPr>
+          <w:p>
+            <w:pPr>
+              <w:rPr>
+                <w:sz w:val="18"/>
+              </w:rPr>
+            </w:pPr>
+            <w:r>
+              <w:rPr>
+                <w:sz w:val="18"/>
+              </w:rPr>
+              <w:t>Matemáticas</w:t>
+            </w:r>
+          </w:p>
+        </w:tc>
+        <w:tc>
+          <w:tcPr>
+            <w:tcW w:w="1207" w:type="dxa"/>
+          </w:tcPr>
+          <w:p>
+            <w:pPr>
+              <w:jc w:val="center"/>
+              <w:rPr>
+                <w:sz w:val="18"/>
+              </w:rPr>
+            </w:pPr>
+            <w:r>
+              <w:rPr>
+                <w:sz w:val="18"/>
+              </w:rPr>
+              <w:t>x</w:t>
+            </w:r>
+          </w:p>
+        </w:tc>
+        <w:tc>
+          <w:tcPr>
+            <w:tcW w:w="1333" w:type="dxa"/>
+          </w:tcPr>
+          <w:p>
+            <w:pPr>
+              <w:jc w:val="center"/>
+              <w:rPr>
+                <w:sz w:val="18"/>
+              </w:rPr>
+            </w:pPr>
+            <w:r>
+              <w:rPr>
+                <w:sz w:val="18"/>
+              </w:rPr>
+              <w:t>x</w:t>
+            </w:r>
+          </w:p>
+        </w:tc>
+        <w:tc>
+          <w:tcPr>
+            <w:tcW w:w="1644" w:type="dxa"/>
+            <w:shd w:val="clear" w:color="auto" w:fill="000000" w:themeFill="text1"/>
+          </w:tcPr>
+          <w:p>
+            <w:pPr>
+              <w:jc w:val="center"/>
+              <w:rPr>
+                <w:sz w:val="18"/>
+              </w:rPr>
+            </w:pPr>
+          </w:p>
+        </w:tc>
+        <w:tc>
+          <w:tcPr>
+            <w:tcW w:w="1131" w:type="dxa"/>
+          </w:tcPr>
+          <w:p>
+            <w:pPr>
+              <w:jc w:val="center"/>
+              <w:rPr>
+                <w:sz w:val="18"/>
+              </w:rPr>
+            </w:pPr>
+            <w:r>
+              <w:rPr>
+                <w:sz w:val="18"/>
+              </w:rPr>
+              <w:t>x</w:t>
+            </w:r>
+          </w:p>
+        </w:tc>
+        <w:tc>
+          <w:tcPr>
+            <w:tcW w:w="1175" w:type="dxa"/>
+          </w:tcPr>
+          <w:p>
+            <w:pPr>
+              <w:jc w:val="center"/>
+              <w:rPr>
+                <w:sz w:val="18"/>
+              </w:rPr>
+            </w:pPr>
+            <w:r>
+              <w:rPr>
+                <w:sz w:val="18"/>
+              </w:rPr>
+              <w:t>x</w:t>
+            </w:r>
+          </w:p>
+        </w:tc>
+      </w:tr>
+    </w:tbl>
+    <w:p>
+      <w:pPr>
+        <w:spacing w:after="0"/>
+      </w:pPr>
     </w:p>
     <w:p>
       <w:pPr>
@@ -242,6 +1431,7 @@
         <w:rPr>
           <w:lang w:val="es-ES"/>
         </w:rPr>
+        <w:lastRenderedPageBreak/>
         <w:t xml:space="preserve">VERSION MOVIL, En el último </w:t>
       </w:r>
       <w:proofErr w:type="spellStart"/>
@@ -348,7 +1538,6 @@
         <w:spacing w:after="0"/>
       </w:pPr>
       <w:r>
-        <w:lastRenderedPageBreak/>
         <w:t>Quitar etiqueta de “Mes” de todos menos de l</w:t>
       </w:r>
       <w:r>

</xml_diff>